<commit_message>
Acertos no Documento de Requisitos
</commit_message>
<xml_diff>
--- a/Requisitos/Documento de Requisitos.docx
+++ b/Requisitos/Documento de Requisitos.docx
@@ -91,14 +91,7 @@
                             </w:r>
                             <w:r>
                               <w:br/>
-                            </w:r>
-                            <w:proofErr w:type="spellStart"/>
-                            <w:r>
-                              <w:t>Paluto</w:t>
-                            </w:r>
-                            <w:proofErr w:type="spellEnd"/>
-                            <w:r>
-                              <w:t xml:space="preserve"> Móveis</w:t>
+                              <w:t>Paluto Móveis</w:t>
                             </w:r>
                           </w:p>
                           <w:p>
@@ -106,15 +99,7 @@
                               <w:pStyle w:val="Verso"/>
                             </w:pPr>
                             <w:r>
-                              <w:t xml:space="preserve">Versão 1.0 - </w:t>
-                            </w:r>
-                            <w:proofErr w:type="gramStart"/>
-                            <w:r>
-                              <w:t>Agosto</w:t>
-                            </w:r>
-                            <w:proofErr w:type="gramEnd"/>
-                            <w:r>
-                              <w:t xml:space="preserve"> de 2020</w:t>
+                              <w:t>Versão 1.0 - Agosto de 2020</w:t>
                             </w:r>
                           </w:p>
                         </w:txbxContent>
@@ -152,14 +137,7 @@
                       </w:r>
                       <w:r>
                         <w:br/>
-                      </w:r>
-                      <w:proofErr w:type="spellStart"/>
-                      <w:r>
-                        <w:t>Paluto</w:t>
-                      </w:r>
-                      <w:proofErr w:type="spellEnd"/>
-                      <w:r>
-                        <w:t xml:space="preserve"> Móveis</w:t>
+                        <w:t>Paluto Móveis</w:t>
                       </w:r>
                     </w:p>
                     <w:p>
@@ -167,15 +145,7 @@
                         <w:pStyle w:val="Verso"/>
                       </w:pPr>
                       <w:r>
-                        <w:t xml:space="preserve">Versão 1.0 - </w:t>
-                      </w:r>
-                      <w:proofErr w:type="gramStart"/>
-                      <w:r>
-                        <w:t>Agosto</w:t>
-                      </w:r>
-                      <w:proofErr w:type="gramEnd"/>
-                      <w:r>
-                        <w:t xml:space="preserve"> de 2020</w:t>
+                        <w:t>Versão 1.0 - Agosto de 2020</w:t>
                       </w:r>
                     </w:p>
                   </w:txbxContent>
@@ -258,15 +228,7 @@
         <w:t>a</w:t>
       </w:r>
       <w:r>
-        <w:t xml:space="preserve"> empresa </w:t>
-      </w:r>
-      <w:proofErr w:type="spellStart"/>
-      <w:r>
-        <w:t>Paluto</w:t>
-      </w:r>
-      <w:proofErr w:type="spellEnd"/>
-      <w:r>
-        <w:t xml:space="preserve"> Móveis</w:t>
+        <w:t xml:space="preserve"> empresa Paluto Móveis</w:t>
       </w:r>
       <w:r>
         <w:t>.</w:t>
@@ -1528,19 +1490,11 @@
         <w:rPr>
           <w:lang w:eastAsia="pt-BR"/>
         </w:rPr>
-        <w:t>[RNF002</w:t>
-      </w:r>
-      <w:proofErr w:type="gramStart"/>
-      <w:r>
-        <w:rPr>
-          <w:lang w:eastAsia="pt-BR"/>
-        </w:rPr>
-        <w:t xml:space="preserve">] </w:t>
+        <w:t xml:space="preserve">[RNF002] </w:t>
       </w:r>
       <w:r>
         <w:t>Fácil</w:t>
       </w:r>
-      <w:proofErr w:type="gramEnd"/>
       <w:r>
         <w:t xml:space="preserve"> uso</w:t>
       </w:r>
@@ -2134,13 +2088,8 @@
       <w:r>
         <w:t xml:space="preserve">Este documento especifica o sistema </w:t>
       </w:r>
-      <w:proofErr w:type="spellStart"/>
-      <w:r>
-        <w:t>Paluto</w:t>
-      </w:r>
-      <w:proofErr w:type="spellEnd"/>
-      <w:r>
-        <w:t xml:space="preserve"> Móveis</w:t>
+      <w:r>
+        <w:t>Paluto Móveis</w:t>
       </w:r>
       <w:r>
         <w:t>,</w:t>
@@ -2161,15 +2110,7 @@
         <w:t>age</w:t>
       </w:r>
       <w:r>
-        <w:t xml:space="preserve"> para sanar problemas atuais devido a pandemia do </w:t>
-      </w:r>
-      <w:proofErr w:type="spellStart"/>
-      <w:r>
-        <w:t>Coronavírus</w:t>
-      </w:r>
-      <w:proofErr w:type="spellEnd"/>
-      <w:r>
-        <w:t xml:space="preserve"> e posteriormente a essa resolução, o sistema sofreria um upgrade de funcionalidades com a implementação de um e-commerce em um sistema já preparado e apropriado para tal evolução. Por início esse sistema tem a finalidade de prover mecanismos de avaliação e auxílio por parte do professor da disciplina de Engenharia de Software, para possíveis mudanças</w:t>
+        <w:t xml:space="preserve"> para sanar problemas atuais devido a pandemia do Coronavírus e posteriormente a essa resolução, o sistema sofreria um upgrade de funcionalidades com a implementação de um e-commerce em um sistema já preparado e apropriado para tal evolução. Por início esse sistema tem a finalidade de prover mecanismos de avaliação e auxílio por parte do professor da disciplina de Engenharia de Software, para possíveis mudanças</w:t>
       </w:r>
       <w:r>
         <w:t xml:space="preserve"> e aperfeiçoamentos do sistema</w:t>
@@ -2204,13 +2145,8 @@
       <w:r>
         <w:t xml:space="preserve">Esta introdução fornece as informações necessárias para fazer um bom uso deste documento, explicitando seus objetivos e as convenções que foram adotadas no texto, além de conter uma lista de referências para outros documentos relacionados. As demais seções apresentam a especificação do sistema </w:t>
       </w:r>
-      <w:proofErr w:type="spellStart"/>
-      <w:r>
-        <w:t>Paluto</w:t>
-      </w:r>
-      <w:proofErr w:type="spellEnd"/>
-      <w:r>
-        <w:t xml:space="preserve"> Móveis</w:t>
+      <w:r>
+        <w:t>Paluto Móveis</w:t>
       </w:r>
       <w:r>
         <w:t xml:space="preserve"> e estão organizadas como descrito abaixo.</w:t>
@@ -2360,19 +2296,11 @@
           <w:u w:val="single"/>
         </w:rPr>
       </w:pPr>
-      <w:proofErr w:type="spellStart"/>
       <w:r>
         <w:rPr>
           <w:rStyle w:val="st"/>
         </w:rPr>
-        <w:t>Paluto</w:t>
-      </w:r>
-      <w:proofErr w:type="spellEnd"/>
-      <w:r>
-        <w:rPr>
-          <w:rStyle w:val="st"/>
-        </w:rPr>
-        <w:t xml:space="preserve"> Móveis – Nome da empresa e do sistema.</w:t>
+        <w:t>Paluto Móveis – Nome da empresa e do sistema.</w:t>
       </w:r>
     </w:p>
     <w:p>
@@ -2916,11 +2844,11 @@
                                   <v:path o:extrusionok="f" gradientshapeok="t" o:connecttype="rect"/>
                                   <o:lock v:ext="edit" aspectratio="t"/>
                                 </v:shapetype>
-                                <v:shape id="_x0000_i1026" type="#_x0000_t75" style="width:29.3pt;height:36.85pt" filled="t">
+                                <v:shape id="_x0000_i1026" type="#_x0000_t75" style="width:29.4pt;height:36.6pt" filled="t">
                                   <v:fill color2="black"/>
                                   <v:imagedata r:id="rId18" o:title="" croptop="-88f" cropbottom="-88f" cropleft="-112f" cropright="-112f"/>
                                 </v:shape>
-                                <o:OLEObject Type="Embed" ProgID="Word.Document.8" ShapeID="_x0000_i1026" DrawAspect="Content" ObjectID="_1660327102" r:id="rId19"/>
+                                <o:OLEObject Type="Embed" ProgID="Word.Document.8" ShapeID="_x0000_i1026" DrawAspect="Content" ObjectID="_1660382478" r:id="rId19"/>
                               </w:object>
                             </w:r>
                           </w:p>
@@ -2955,11 +2883,11 @@
                           <w:b w:val="0"/>
                         </w:rPr>
                         <w:object w:dxaOrig="581" w:dyaOrig="739" w14:anchorId="59BB5D1C">
-                          <v:shape id="_x0000_i1026" type="#_x0000_t75" style="width:29.3pt;height:36.85pt" filled="t">
+                          <v:shape id="_x0000_i1026" type="#_x0000_t75" style="width:29.4pt;height:36.6pt" filled="t">
                             <v:fill color2="black"/>
                             <v:imagedata r:id="rId18" o:title="" croptop="-88f" cropbottom="-88f" cropleft="-112f" cropright="-112f"/>
                           </v:shape>
-                          <o:OLEObject Type="Embed" ProgID="Word.Document.8" ShapeID="_x0000_i1026" DrawAspect="Content" ObjectID="_1660327102" r:id="rId20"/>
+                          <o:OLEObject Type="Embed" ProgID="Word.Document.8" ShapeID="_x0000_i1026" DrawAspect="Content" ObjectID="_1660382478" r:id="rId20"/>
                         </w:object>
                       </w:r>
                     </w:p>
@@ -3008,13 +2936,8 @@
       <w:r>
         <w:t xml:space="preserve">, controle de estoque e controle financeiro da empresa </w:t>
       </w:r>
-      <w:proofErr w:type="spellStart"/>
-      <w:r>
-        <w:t>Paluto</w:t>
-      </w:r>
-      <w:proofErr w:type="spellEnd"/>
-      <w:r>
-        <w:t xml:space="preserve"> Móvei</w:t>
+      <w:r>
+        <w:t>Paluto Móvei</w:t>
       </w:r>
       <w:r>
         <w:t>s. O sistema contará</w:t>
@@ -3056,13 +2979,8 @@
       <w:r>
         <w:t xml:space="preserve">O sistema </w:t>
       </w:r>
-      <w:proofErr w:type="spellStart"/>
-      <w:r>
-        <w:t>Paluto</w:t>
-      </w:r>
-      <w:proofErr w:type="spellEnd"/>
-      <w:r>
-        <w:t xml:space="preserve"> Móveis</w:t>
+      <w:r>
+        <w:t>Paluto Móveis</w:t>
       </w:r>
       <w:r>
         <w:t xml:space="preserve"> é independente, ou seja, não interage com outros sistemas. Ele controlará</w:t>
@@ -3107,15 +3025,7 @@
         <w:t>produtos</w:t>
       </w:r>
       <w:r>
-        <w:t xml:space="preserve"> e também poder fazer a </w:t>
-      </w:r>
-      <w:proofErr w:type="gramStart"/>
-      <w:r>
-        <w:t>gerencia</w:t>
-      </w:r>
-      <w:proofErr w:type="gramEnd"/>
-      <w:r>
-        <w:t xml:space="preserve"> de pedidos.</w:t>
+        <w:t xml:space="preserve"> e também poder fazer a gerencia de pedidos.</w:t>
       </w:r>
     </w:p>
     <w:p>
@@ -3161,21 +3071,12 @@
         </w:rPr>
         <w:t xml:space="preserve"> apenas um usuário no sistema </w:t>
       </w:r>
-      <w:proofErr w:type="spellStart"/>
       <w:r>
         <w:rPr>
           <w:rFonts w:ascii="Times New Roman" w:hAnsi="Times New Roman" w:cs="Times New Roman"/>
           <w:b w:val="0"/>
         </w:rPr>
-        <w:t>Paluto</w:t>
-      </w:r>
-      <w:proofErr w:type="spellEnd"/>
-      <w:r>
-        <w:rPr>
-          <w:rFonts w:ascii="Times New Roman" w:hAnsi="Times New Roman" w:cs="Times New Roman"/>
-          <w:b w:val="0"/>
-        </w:rPr>
-        <w:t xml:space="preserve"> Móveis</w:t>
+        <w:t>Paluto Móveis</w:t>
       </w:r>
       <w:r>
         <w:rPr>
@@ -3557,11 +3458,11 @@
                                 <w:b w:val="0"/>
                               </w:rPr>
                               <w:object w:dxaOrig="581" w:dyaOrig="739" w14:anchorId="26BC985F">
-                                <v:shape id="_x0000_i1261" type="#_x0000_t75" style="width:29.3pt;height:36.85pt" filled="t">
+                                <v:shape id="_x0000_i1028" type="#_x0000_t75" style="width:29.4pt;height:36.6pt" filled="t">
                                   <v:fill color2="black"/>
                                   <v:imagedata r:id="rId28" o:title="" croptop="-88f" cropbottom="-88f" cropleft="-112f" cropright="-112f"/>
                                 </v:shape>
-                                <o:OLEObject Type="Embed" ProgID="Word.Document.8" ShapeID="_x0000_i1261" DrawAspect="Content" ObjectID="_1660327103" r:id="rId29"/>
+                                <o:OLEObject Type="Embed" ProgID="Word.Document.8" ShapeID="_x0000_i1028" DrawAspect="Content" ObjectID="_1660382479" r:id="rId29"/>
                               </w:object>
                             </w:r>
                           </w:p>
@@ -3596,11 +3497,11 @@
                           <w:b w:val="0"/>
                         </w:rPr>
                         <w:object w:dxaOrig="581" w:dyaOrig="739" w14:anchorId="26BC985F">
-                          <v:shape id="_x0000_i1261" type="#_x0000_t75" style="width:29.3pt;height:36.85pt" filled="t">
+                          <v:shape id="_x0000_i1028" type="#_x0000_t75" style="width:29.4pt;height:36.6pt" filled="t">
                             <v:fill color2="black"/>
                             <v:imagedata r:id="rId28" o:title="" croptop="-88f" cropbottom="-88f" cropleft="-112f" cropright="-112f"/>
                           </v:shape>
-                          <o:OLEObject Type="Embed" ProgID="Word.Document.8" ShapeID="_x0000_i1261" DrawAspect="Content" ObjectID="_1660327103" r:id="rId30"/>
+                          <o:OLEObject Type="Embed" ProgID="Word.Document.8" ShapeID="_x0000_i1028" DrawAspect="Content" ObjectID="_1660382479" r:id="rId30"/>
                         </w:object>
                       </w:r>
                     </w:p>
@@ -3623,9 +3524,9 @@
         <w:spacing w:after="0"/>
         <w:jc w:val="left"/>
       </w:pPr>
-      <w:bookmarkStart w:id="22" w:name="_Hlk49342049"/>
-      <w:bookmarkStart w:id="23" w:name="_Hlk49711527"/>
-      <w:bookmarkStart w:id="24" w:name="_Hlk49712565"/>
+      <w:bookmarkStart w:id="22" w:name="_Hlk49711527"/>
+      <w:bookmarkStart w:id="23" w:name="_Hlk49712565"/>
+      <w:bookmarkStart w:id="24" w:name="_Hlk49342049"/>
       <w:r>
         <w:t xml:space="preserve">Capítulo Requisitos funcionais </w:t>
       </w:r>
@@ -3634,7 +3535,7 @@
         <w:t>(casos de uso)</w:t>
       </w:r>
     </w:p>
-    <w:bookmarkEnd w:id="23"/>
+    <w:bookmarkEnd w:id="22"/>
     <w:p>
       <w:pPr>
         <w:pStyle w:val="Ttulo2"/>
@@ -3832,7 +3733,6 @@
                 <w:lang w:eastAsia="pt-BR"/>
               </w:rPr>
             </w:pPr>
-            <w:proofErr w:type="gramStart"/>
             <w:r>
               <w:rPr>
                 <w:lang w:eastAsia="pt-BR"/>
@@ -3845,7 +3745,6 @@
               </w:rPr>
               <w:t>x</w:t>
             </w:r>
-            <w:proofErr w:type="gramEnd"/>
             <w:r>
               <w:rPr>
                 <w:lang w:eastAsia="pt-BR"/>
@@ -4026,21 +3925,7 @@
               <w:rPr>
                 <w:lang w:eastAsia="pt-BR"/>
               </w:rPr>
-              <w:t xml:space="preserve">Sistema </w:t>
-            </w:r>
-            <w:proofErr w:type="spellStart"/>
-            <w:r>
-              <w:rPr>
-                <w:lang w:eastAsia="pt-BR"/>
-              </w:rPr>
-              <w:t>Paluto</w:t>
-            </w:r>
-            <w:proofErr w:type="spellEnd"/>
-            <w:r>
-              <w:rPr>
-                <w:lang w:eastAsia="pt-BR"/>
-              </w:rPr>
-              <w:t xml:space="preserve"> Móveis</w:t>
+              <w:t>Sistema Paluto Móveis</w:t>
             </w:r>
             <w:r>
               <w:rPr>
@@ -4510,25 +4395,18 @@
               <w:ind w:left="261"/>
               <w:jc w:val="both"/>
               <w:rPr>
-                <w:u w:val="single"/>
-                <w:lang w:eastAsia="pt-BR"/>
-              </w:rPr>
-            </w:pPr>
-            <w:r>
-              <w:rPr>
                 <w:noProof/>
                 <w:sz w:val="22"/>
                 <w:lang w:eastAsia="pt-BR"/>
               </w:rPr>
-              <w:t>Cidade</w:t>
-            </w:r>
+            </w:pPr>
             <w:r>
               <w:rPr>
                 <w:noProof/>
                 <w:sz w:val="22"/>
                 <w:lang w:eastAsia="pt-BR"/>
               </w:rPr>
-              <w:t xml:space="preserve">: Deve possuir </w:t>
+              <w:t>Cidade</w:t>
             </w:r>
             <w:r>
               <w:rPr>
@@ -4536,7 +4414,7 @@
                 <w:sz w:val="22"/>
                 <w:lang w:eastAsia="pt-BR"/>
               </w:rPr>
-              <w:t>2</w:t>
+              <w:t xml:space="preserve">: Deve possuir </w:t>
             </w:r>
             <w:r>
               <w:rPr>
@@ -4544,7 +4422,7 @@
                 <w:sz w:val="22"/>
                 <w:lang w:eastAsia="pt-BR"/>
               </w:rPr>
-              <w:t>0 caracteres</w:t>
+              <w:t>2</w:t>
             </w:r>
             <w:r>
               <w:rPr>
@@ -4552,7 +4430,35 @@
                 <w:sz w:val="22"/>
                 <w:lang w:eastAsia="pt-BR"/>
               </w:rPr>
+              <w:t>0 caracteres</w:t>
+            </w:r>
+            <w:r>
+              <w:rPr>
+                <w:noProof/>
+                <w:sz w:val="22"/>
+                <w:lang w:eastAsia="pt-BR"/>
+              </w:rPr>
               <w:t>;</w:t>
+            </w:r>
+          </w:p>
+          <w:p>
+            <w:pPr>
+              <w:suppressAutoHyphens w:val="0"/>
+              <w:spacing w:before="60" w:after="60"/>
+              <w:ind w:left="261"/>
+              <w:jc w:val="both"/>
+              <w:rPr>
+                <w:u w:val="single"/>
+                <w:lang w:eastAsia="pt-BR"/>
+              </w:rPr>
+            </w:pPr>
+            <w:r>
+              <w:rPr>
+                <w:sz w:val="22"/>
+                <w:szCs w:val="22"/>
+                <w:lang w:eastAsia="pt-BR"/>
+              </w:rPr>
+              <w:t>Senha: Dever ter no mínimo de 6 caracteres variados entre letras e números;</w:t>
             </w:r>
           </w:p>
         </w:tc>
@@ -5032,6 +4938,7 @@
                 <w:bCs/>
                 <w:lang w:eastAsia="pt-BR"/>
               </w:rPr>
+              <w:lastRenderedPageBreak/>
               <w:t>Fluxo alternativo:</w:t>
             </w:r>
           </w:p>
@@ -5136,7 +5043,6 @@
         <w:rPr>
           <w:szCs w:val="24"/>
         </w:rPr>
-        <w:lastRenderedPageBreak/>
         <w:t xml:space="preserve">[RF002] </w:t>
       </w:r>
       <w:bookmarkEnd w:id="26"/>
@@ -5328,7 +5234,6 @@
                 <w:lang w:eastAsia="pt-BR"/>
               </w:rPr>
             </w:pPr>
-            <w:proofErr w:type="gramStart"/>
             <w:r>
               <w:rPr>
                 <w:lang w:eastAsia="pt-BR"/>
@@ -5341,7 +5246,6 @@
               </w:rPr>
               <w:t>x</w:t>
             </w:r>
-            <w:proofErr w:type="gramEnd"/>
             <w:r>
               <w:rPr>
                 <w:lang w:eastAsia="pt-BR"/>
@@ -6687,6 +6591,7 @@
                 <w:bCs/>
                 <w:lang w:eastAsia="pt-BR"/>
               </w:rPr>
+              <w:lastRenderedPageBreak/>
               <w:t>Fluxo alternativo:</w:t>
             </w:r>
           </w:p>
@@ -6800,12 +6705,11 @@
       </w:pPr>
       <w:bookmarkStart w:id="27" w:name="_Hlk49588126"/>
       <w:bookmarkStart w:id="28" w:name="_Hlk49653076"/>
-      <w:bookmarkEnd w:id="24"/>
+      <w:bookmarkEnd w:id="23"/>
       <w:r>
         <w:rPr>
           <w:szCs w:val="24"/>
         </w:rPr>
-        <w:lastRenderedPageBreak/>
         <w:t>[RF00</w:t>
       </w:r>
       <w:r>
@@ -7019,7 +6923,6 @@
                 <w:lang w:eastAsia="pt-BR"/>
               </w:rPr>
             </w:pPr>
-            <w:proofErr w:type="gramStart"/>
             <w:r>
               <w:rPr>
                 <w:lang w:eastAsia="pt-BR"/>
@@ -7032,7 +6935,6 @@
               </w:rPr>
               <w:t>x</w:t>
             </w:r>
-            <w:proofErr w:type="gramEnd"/>
             <w:r>
               <w:rPr>
                 <w:lang w:eastAsia="pt-BR"/>
@@ -8264,6 +8166,7 @@
                 <w:bCs/>
                 <w:lang w:eastAsia="pt-BR"/>
               </w:rPr>
+              <w:lastRenderedPageBreak/>
               <w:t>Fluxo alternativo:</w:t>
             </w:r>
           </w:p>
@@ -8633,19 +8536,11 @@
                 <w:lang w:eastAsia="pt-BR"/>
               </w:rPr>
             </w:pPr>
-            <w:proofErr w:type="gramStart"/>
-            <w:r>
-              <w:rPr>
-                <w:lang w:eastAsia="pt-BR"/>
-              </w:rPr>
-              <w:t>(  )</w:t>
-            </w:r>
-            <w:proofErr w:type="gramEnd"/>
-            <w:r>
-              <w:rPr>
-                <w:lang w:eastAsia="pt-BR"/>
-              </w:rPr>
-              <w:t xml:space="preserve">  Essencial                ( </w:t>
+            <w:r>
+              <w:rPr>
+                <w:lang w:eastAsia="pt-BR"/>
+              </w:rPr>
+              <w:t xml:space="preserve">(  )  Essencial                ( </w:t>
             </w:r>
             <w:r>
               <w:rPr>
@@ -9096,6 +8991,7 @@
               <w:rPr>
                 <w:b/>
                 <w:bCs/>
+                <w:u w:val="single"/>
                 <w:lang w:eastAsia="pt-BR"/>
               </w:rPr>
             </w:pPr>
@@ -9137,7 +9033,23 @@
                 <w:bCs/>
                 <w:lang w:eastAsia="pt-BR"/>
               </w:rPr>
-              <w:t xml:space="preserve"> Gerenciar Clientes, Procurar Cliente pelo CPF.</w:t>
+              <w:t xml:space="preserve"> Gerenciar Clientes, </w:t>
+            </w:r>
+            <w:r>
+              <w:rPr>
+                <w:b/>
+                <w:bCs/>
+                <w:lang w:eastAsia="pt-BR"/>
+              </w:rPr>
+              <w:t>Listar Clientes</w:t>
+            </w:r>
+            <w:r>
+              <w:rPr>
+                <w:b/>
+                <w:bCs/>
+                <w:lang w:eastAsia="pt-BR"/>
+              </w:rPr>
+              <w:t>.</w:t>
             </w:r>
           </w:p>
         </w:tc>
@@ -9620,19 +9532,7 @@
               <w:rPr>
                 <w:lang w:eastAsia="pt-BR"/>
               </w:rPr>
-              <w:t xml:space="preserve">Procurar </w:t>
-            </w:r>
-            <w:r>
-              <w:rPr>
-                <w:lang w:eastAsia="pt-BR"/>
-              </w:rPr>
-              <w:t>C</w:t>
-            </w:r>
-            <w:r>
-              <w:rPr>
-                <w:lang w:eastAsia="pt-BR"/>
-              </w:rPr>
-              <w:t>liente pelo CPF</w:t>
+              <w:t>Listar Clientes</w:t>
             </w:r>
             <w:r>
               <w:rPr>
@@ -9730,7 +9630,7 @@
               <w:rPr>
                 <w:lang w:eastAsia="pt-BR"/>
               </w:rPr>
-              <w:t>Procurar Cliente</w:t>
+              <w:t>Procurar</w:t>
             </w:r>
             <w:r>
               <w:rPr>
@@ -9917,13 +9817,37 @@
               <w:rPr>
                 <w:lang w:eastAsia="pt-BR"/>
               </w:rPr>
-              <w:t xml:space="preserve">Apresenta </w:t>
-            </w:r>
-            <w:r>
-              <w:rPr>
-                <w:lang w:eastAsia="pt-BR"/>
-              </w:rPr>
-              <w:t>um campo para digitar o CPF</w:t>
+              <w:t>Apresenta</w:t>
+            </w:r>
+            <w:r>
+              <w:rPr>
+                <w:lang w:eastAsia="pt-BR"/>
+              </w:rPr>
+              <w:t xml:space="preserve"> a lista de clientes com</w:t>
+            </w:r>
+            <w:r>
+              <w:rPr>
+                <w:lang w:eastAsia="pt-BR"/>
+              </w:rPr>
+              <w:t xml:space="preserve"> </w:t>
+            </w:r>
+            <w:r>
+              <w:rPr>
+                <w:lang w:eastAsia="pt-BR"/>
+              </w:rPr>
+              <w:t xml:space="preserve">um campo para </w:t>
+            </w:r>
+            <w:r>
+              <w:rPr>
+                <w:lang w:eastAsia="pt-BR"/>
+              </w:rPr>
+              <w:t>a busca do</w:t>
+            </w:r>
+            <w:r>
+              <w:rPr>
+                <w:lang w:eastAsia="pt-BR"/>
+              </w:rPr>
+              <w:t xml:space="preserve"> CPF</w:t>
             </w:r>
             <w:r>
               <w:rPr>
@@ -10026,6 +9950,7 @@
                 <w:bCs/>
                 <w:lang w:eastAsia="pt-BR"/>
               </w:rPr>
+              <w:lastRenderedPageBreak/>
               <w:t>Fluxo alternativo:</w:t>
             </w:r>
           </w:p>
@@ -10161,7 +10086,6 @@
         <w:rPr>
           <w:szCs w:val="24"/>
         </w:rPr>
-        <w:lastRenderedPageBreak/>
         <w:t>[RF00</w:t>
       </w:r>
       <w:r>
@@ -10375,7 +10299,6 @@
                 <w:lang w:eastAsia="pt-BR"/>
               </w:rPr>
             </w:pPr>
-            <w:proofErr w:type="gramStart"/>
             <w:r>
               <w:rPr>
                 <w:lang w:eastAsia="pt-BR"/>
@@ -10388,7 +10311,6 @@
               </w:rPr>
               <w:t>x</w:t>
             </w:r>
-            <w:proofErr w:type="gramEnd"/>
             <w:r>
               <w:rPr>
                 <w:lang w:eastAsia="pt-BR"/>
@@ -11793,6 +11715,7 @@
                 <w:bCs/>
                 <w:lang w:eastAsia="pt-BR"/>
               </w:rPr>
+              <w:lastRenderedPageBreak/>
               <w:t>Fluxo alternativo:</w:t>
             </w:r>
           </w:p>
@@ -11941,7 +11864,6 @@
         <w:rPr>
           <w:szCs w:val="24"/>
         </w:rPr>
-        <w:lastRenderedPageBreak/>
         <w:t>[RF00</w:t>
       </w:r>
       <w:r>
@@ -12166,7 +12088,6 @@
                 <w:lang w:eastAsia="pt-BR"/>
               </w:rPr>
             </w:pPr>
-            <w:proofErr w:type="gramStart"/>
             <w:r>
               <w:rPr>
                 <w:lang w:eastAsia="pt-BR"/>
@@ -12179,7 +12100,6 @@
               </w:rPr>
               <w:t>x</w:t>
             </w:r>
-            <w:proofErr w:type="gramEnd"/>
             <w:r>
               <w:rPr>
                 <w:lang w:eastAsia="pt-BR"/>
@@ -13530,6 +13450,7 @@
                 <w:bCs/>
                 <w:lang w:eastAsia="pt-BR"/>
               </w:rPr>
+              <w:lastRenderedPageBreak/>
               <w:t>Fluxo alternativo:</w:t>
             </w:r>
           </w:p>
@@ -13710,7 +13631,6 @@
         </w:numPr>
       </w:pPr>
       <w:r>
-        <w:lastRenderedPageBreak/>
         <w:t>Requisitos de Estoque</w:t>
       </w:r>
     </w:p>
@@ -13939,7 +13859,6 @@
                 <w:lang w:eastAsia="pt-BR"/>
               </w:rPr>
             </w:pPr>
-            <w:proofErr w:type="gramStart"/>
             <w:r>
               <w:rPr>
                 <w:lang w:eastAsia="pt-BR"/>
@@ -13952,7 +13871,6 @@
               </w:rPr>
               <w:t>x</w:t>
             </w:r>
-            <w:proofErr w:type="gramEnd"/>
             <w:r>
               <w:rPr>
                 <w:lang w:eastAsia="pt-BR"/>
@@ -14940,6 +14858,7 @@
               <w:rPr>
                 <w:lang w:eastAsia="pt-BR"/>
               </w:rPr>
+              <w:lastRenderedPageBreak/>
               <w:t>7</w:t>
             </w:r>
             <w:r>
@@ -15055,6 +14974,7 @@
                 <w:bCs/>
                 <w:lang w:eastAsia="pt-BR"/>
               </w:rPr>
+              <w:lastRenderedPageBreak/>
               <w:t>Sistema</w:t>
             </w:r>
             <w:r>
@@ -15405,7 +15325,6 @@
         <w:rPr>
           <w:szCs w:val="24"/>
         </w:rPr>
-        <w:lastRenderedPageBreak/>
         <w:t>[RF00</w:t>
       </w:r>
       <w:r>
@@ -15641,7 +15560,6 @@
                 <w:lang w:eastAsia="pt-BR"/>
               </w:rPr>
             </w:pPr>
-            <w:proofErr w:type="gramStart"/>
             <w:r>
               <w:rPr>
                 <w:lang w:eastAsia="pt-BR"/>
@@ -15654,7 +15572,6 @@
               </w:rPr>
               <w:t>x</w:t>
             </w:r>
-            <w:proofErr w:type="gramEnd"/>
             <w:r>
               <w:rPr>
                 <w:lang w:eastAsia="pt-BR"/>
@@ -16664,6 +16581,7 @@
                 <w:bCs/>
                 <w:lang w:eastAsia="pt-BR"/>
               </w:rPr>
+              <w:lastRenderedPageBreak/>
               <w:t>Sistema</w:t>
             </w:r>
             <w:r>
@@ -17281,19 +17199,11 @@
                 <w:lang w:eastAsia="pt-BR"/>
               </w:rPr>
             </w:pPr>
-            <w:proofErr w:type="gramStart"/>
-            <w:r>
-              <w:rPr>
-                <w:lang w:eastAsia="pt-BR"/>
-              </w:rPr>
-              <w:t>(  )</w:t>
-            </w:r>
-            <w:proofErr w:type="gramEnd"/>
-            <w:r>
-              <w:rPr>
-                <w:lang w:eastAsia="pt-BR"/>
-              </w:rPr>
-              <w:t xml:space="preserve"> </w:t>
+            <w:r>
+              <w:rPr>
+                <w:lang w:eastAsia="pt-BR"/>
+              </w:rPr>
+              <w:t xml:space="preserve">(  ) </w:t>
             </w:r>
             <w:r>
               <w:rPr>
@@ -17753,7 +17663,23 @@
                 <w:bCs/>
                 <w:lang w:eastAsia="pt-BR"/>
               </w:rPr>
-              <w:t>Login, Home &lt;autenticado&gt;, Gerenciar Produtos, Procurar Produto pelo Código.</w:t>
+              <w:t xml:space="preserve">Login, Home &lt;autenticado&gt;, Gerenciar Produtos, </w:t>
+            </w:r>
+            <w:r>
+              <w:rPr>
+                <w:b/>
+                <w:bCs/>
+                <w:lang w:eastAsia="pt-BR"/>
+              </w:rPr>
+              <w:t>Listar Produtos</w:t>
+            </w:r>
+            <w:r>
+              <w:rPr>
+                <w:b/>
+                <w:bCs/>
+                <w:lang w:eastAsia="pt-BR"/>
+              </w:rPr>
+              <w:t>.</w:t>
             </w:r>
           </w:p>
         </w:tc>
@@ -18078,6 +18004,7 @@
                 <w:bCs/>
                 <w:lang w:eastAsia="pt-BR"/>
               </w:rPr>
+              <w:lastRenderedPageBreak/>
               <w:t>Fluxo principal:</w:t>
             </w:r>
           </w:p>
@@ -18227,13 +18154,13 @@
               <w:rPr>
                 <w:lang w:eastAsia="pt-BR"/>
               </w:rPr>
-              <w:t xml:space="preserve">Clica no botão “Procurar Produto pelo </w:t>
-            </w:r>
-            <w:r>
-              <w:rPr>
-                <w:lang w:eastAsia="pt-BR"/>
-              </w:rPr>
-              <w:t>Código</w:t>
+              <w:t>Clica no botão “</w:t>
+            </w:r>
+            <w:r>
+              <w:rPr>
+                <w:lang w:eastAsia="pt-BR"/>
+              </w:rPr>
+              <w:t>Listar Produtos</w:t>
             </w:r>
             <w:r>
               <w:rPr>
@@ -18313,7 +18240,7 @@
               <w:rPr>
                 <w:lang w:eastAsia="pt-BR"/>
               </w:rPr>
-              <w:t>Clica no botão “Procurar Produto”</w:t>
+              <w:t>Clica no botão “Procurar”</w:t>
             </w:r>
             <w:r>
               <w:rPr>
@@ -18476,7 +18403,19 @@
               <w:rPr>
                 <w:lang w:eastAsia="pt-BR"/>
               </w:rPr>
-              <w:t>Apresenta um campo para digitar o código.</w:t>
+              <w:t>Apresenta um</w:t>
+            </w:r>
+            <w:r>
+              <w:rPr>
+                <w:lang w:eastAsia="pt-BR"/>
+              </w:rPr>
+              <w:t>a lista de produtos com um</w:t>
+            </w:r>
+            <w:r>
+              <w:rPr>
+                <w:lang w:eastAsia="pt-BR"/>
+              </w:rPr>
+              <w:t xml:space="preserve"> campo para digitar o código.</w:t>
             </w:r>
           </w:p>
           <w:p>
@@ -18952,7 +18891,6 @@
                 <w:lang w:eastAsia="pt-BR"/>
               </w:rPr>
             </w:pPr>
-            <w:proofErr w:type="gramStart"/>
             <w:r>
               <w:rPr>
                 <w:lang w:eastAsia="pt-BR"/>
@@ -18965,7 +18903,6 @@
               </w:rPr>
               <w:t>x</w:t>
             </w:r>
-            <w:proofErr w:type="gramEnd"/>
             <w:r>
               <w:rPr>
                 <w:lang w:eastAsia="pt-BR"/>
@@ -19669,6 +19606,7 @@
                 <w:sz w:val="22"/>
                 <w:lang w:eastAsia="pt-BR"/>
               </w:rPr>
+              <w:lastRenderedPageBreak/>
               <w:t xml:space="preserve">Valor: </w:t>
             </w:r>
             <w:r>
@@ -19727,6 +19665,7 @@
                 <w:bCs/>
                 <w:lang w:eastAsia="pt-BR"/>
               </w:rPr>
+              <w:lastRenderedPageBreak/>
               <w:t>Fluxo principal:</w:t>
             </w:r>
           </w:p>
@@ -20367,7 +20306,6 @@
         <w:rPr>
           <w:szCs w:val="24"/>
         </w:rPr>
-        <w:lastRenderedPageBreak/>
         <w:t>[RF0</w:t>
       </w:r>
       <w:r>
@@ -20581,7 +20519,6 @@
                 <w:lang w:eastAsia="pt-BR"/>
               </w:rPr>
             </w:pPr>
-            <w:proofErr w:type="gramStart"/>
             <w:r>
               <w:rPr>
                 <w:lang w:eastAsia="pt-BR"/>
@@ -20594,7 +20531,6 @@
               </w:rPr>
               <w:t>x</w:t>
             </w:r>
-            <w:proofErr w:type="gramEnd"/>
             <w:r>
               <w:rPr>
                 <w:lang w:eastAsia="pt-BR"/>
@@ -21298,6 +21234,7 @@
                 <w:sz w:val="22"/>
                 <w:lang w:eastAsia="pt-BR"/>
               </w:rPr>
+              <w:lastRenderedPageBreak/>
               <w:t xml:space="preserve">Valor: </w:t>
             </w:r>
             <w:r>
@@ -21356,6 +21293,7 @@
                 <w:bCs/>
                 <w:lang w:eastAsia="pt-BR"/>
               </w:rPr>
+              <w:lastRenderedPageBreak/>
               <w:t>Fluxo principal:</w:t>
             </w:r>
           </w:p>
@@ -22110,7 +22048,6 @@
         </w:numPr>
       </w:pPr>
       <w:r>
-        <w:lastRenderedPageBreak/>
         <w:t>Requisitos de Pedidos</w:t>
       </w:r>
     </w:p>
@@ -22352,7 +22289,6 @@
                 <w:lang w:eastAsia="pt-BR"/>
               </w:rPr>
             </w:pPr>
-            <w:proofErr w:type="gramStart"/>
             <w:r>
               <w:rPr>
                 <w:lang w:eastAsia="pt-BR"/>
@@ -22365,7 +22301,6 @@
               </w:rPr>
               <w:t>x</w:t>
             </w:r>
-            <w:proofErr w:type="gramEnd"/>
             <w:r>
               <w:rPr>
                 <w:lang w:eastAsia="pt-BR"/>
@@ -22901,6 +22836,7 @@
                 <w:bCs/>
                 <w:lang w:eastAsia="pt-BR"/>
               </w:rPr>
+              <w:lastRenderedPageBreak/>
               <w:t>Restrições de campos:</w:t>
             </w:r>
           </w:p>
@@ -24051,7 +23987,6 @@
                 <w:lang w:eastAsia="pt-BR"/>
               </w:rPr>
             </w:pPr>
-            <w:proofErr w:type="gramStart"/>
             <w:r>
               <w:rPr>
                 <w:lang w:eastAsia="pt-BR"/>
@@ -24064,7 +23999,6 @@
               </w:rPr>
               <w:t>x</w:t>
             </w:r>
-            <w:proofErr w:type="gramEnd"/>
             <w:r>
               <w:rPr>
                 <w:lang w:eastAsia="pt-BR"/>
@@ -24568,6 +24502,7 @@
                 <w:bCs/>
                 <w:lang w:eastAsia="pt-BR"/>
               </w:rPr>
+              <w:lastRenderedPageBreak/>
               <w:t>Restrições de campos:</w:t>
             </w:r>
           </w:p>
@@ -25391,7 +25326,6 @@
         <w:rPr>
           <w:szCs w:val="24"/>
         </w:rPr>
-        <w:lastRenderedPageBreak/>
         <w:t>[RF0</w:t>
       </w:r>
       <w:r>
@@ -25605,7 +25539,6 @@
                 <w:lang w:eastAsia="pt-BR"/>
               </w:rPr>
             </w:pPr>
-            <w:proofErr w:type="gramStart"/>
             <w:r>
               <w:rPr>
                 <w:lang w:eastAsia="pt-BR"/>
@@ -25618,7 +25551,6 @@
               </w:rPr>
               <w:t>x</w:t>
             </w:r>
-            <w:proofErr w:type="gramEnd"/>
             <w:r>
               <w:rPr>
                 <w:lang w:eastAsia="pt-BR"/>
@@ -26224,6 +26156,7 @@
                 <w:sz w:val="22"/>
                 <w:lang w:eastAsia="pt-BR"/>
               </w:rPr>
+              <w:lastRenderedPageBreak/>
               <w:t>Cliente: Objeto Cliente;</w:t>
             </w:r>
           </w:p>
@@ -26308,6 +26241,7 @@
                 <w:bCs/>
                 <w:lang w:eastAsia="pt-BR"/>
               </w:rPr>
+              <w:lastRenderedPageBreak/>
               <w:t>Fluxo principal:</w:t>
             </w:r>
           </w:p>
@@ -26987,7 +26921,6 @@
         <w:rPr>
           <w:szCs w:val="24"/>
         </w:rPr>
-        <w:lastRenderedPageBreak/>
         <w:t>[RF0</w:t>
       </w:r>
       <w:r>
@@ -27201,7 +27134,6 @@
                 <w:lang w:eastAsia="pt-BR"/>
               </w:rPr>
             </w:pPr>
-            <w:proofErr w:type="gramStart"/>
             <w:r>
               <w:rPr>
                 <w:lang w:eastAsia="pt-BR"/>
@@ -27214,7 +27146,6 @@
               </w:rPr>
               <w:t>x</w:t>
             </w:r>
-            <w:proofErr w:type="gramEnd"/>
             <w:r>
               <w:rPr>
                 <w:lang w:eastAsia="pt-BR"/>
@@ -27820,6 +27751,7 @@
                 <w:sz w:val="22"/>
                 <w:lang w:eastAsia="pt-BR"/>
               </w:rPr>
+              <w:lastRenderedPageBreak/>
               <w:t>Cliente: Objeto Cliente;</w:t>
             </w:r>
           </w:p>
@@ -27905,6 +27837,7 @@
                 <w:bCs/>
                 <w:lang w:eastAsia="pt-BR"/>
               </w:rPr>
+              <w:lastRenderedPageBreak/>
               <w:t>Fluxo principal:</w:t>
             </w:r>
           </w:p>
@@ -28598,7 +28531,6 @@
         <w:jc w:val="left"/>
       </w:pPr>
       <w:r>
-        <w:lastRenderedPageBreak/>
         <w:tab/>
       </w:r>
       <w:r>
@@ -28667,11 +28599,11 @@
                                 <w:b w:val="0"/>
                               </w:rPr>
                               <w:object w:dxaOrig="581" w:dyaOrig="739" w14:anchorId="69E06A59">
-                                <v:shape id="_x0000_i1262" type="#_x0000_t75" style="width:29.3pt;height:36.85pt" filled="t">
+                                <v:shape id="_x0000_i1030" type="#_x0000_t75" style="width:29.4pt;height:36.6pt" filled="t">
                                   <v:fill color2="black"/>
                                   <v:imagedata r:id="rId31" o:title="" croptop="-88f" cropbottom="-88f" cropleft="-112f" cropright="-112f"/>
                                 </v:shape>
-                                <o:OLEObject Type="Embed" ProgID="Word.Document.8" ShapeID="_x0000_i1262" DrawAspect="Content" ObjectID="_1660327104" r:id="rId32"/>
+                                <o:OLEObject Type="Embed" ProgID="Word.Document.8" ShapeID="_x0000_i1030" DrawAspect="Content" ObjectID="_1660382480" r:id="rId32"/>
                               </w:object>
                             </w:r>
                           </w:p>
@@ -28706,11 +28638,11 @@
                           <w:b w:val="0"/>
                         </w:rPr>
                         <w:object w:dxaOrig="581" w:dyaOrig="739" w14:anchorId="69E06A59">
-                          <v:shape id="_x0000_i1262" type="#_x0000_t75" style="width:29.3pt;height:36.85pt" filled="t">
+                          <v:shape id="_x0000_i1030" type="#_x0000_t75" style="width:29.4pt;height:36.6pt" filled="t">
                             <v:fill color2="black"/>
                             <v:imagedata r:id="rId31" o:title="" croptop="-88f" cropbottom="-88f" cropleft="-112f" cropright="-112f"/>
                           </v:shape>
-                          <o:OLEObject Type="Embed" ProgID="Word.Document.8" ShapeID="_x0000_i1262" DrawAspect="Content" ObjectID="_1660327104" r:id="rId33"/>
+                          <o:OLEObject Type="Embed" ProgID="Word.Document.8" ShapeID="_x0000_i1030" DrawAspect="Content" ObjectID="_1660382480" r:id="rId33"/>
                         </w:object>
                       </w:r>
                     </w:p>
@@ -28954,19 +28886,15 @@
         <w:pStyle w:val="Requisito"/>
       </w:pPr>
       <w:r>
+        <w:lastRenderedPageBreak/>
         <w:t>[RNF002</w:t>
       </w:r>
       <w:bookmarkStart w:id="35" w:name="_Hlk22891915"/>
-      <w:proofErr w:type="gramStart"/>
       <w:r>
         <w:t>]</w:t>
       </w:r>
       <w:r>
-        <w:t xml:space="preserve"> Fácil</w:t>
-      </w:r>
-      <w:proofErr w:type="gramEnd"/>
-      <w:r>
-        <w:t xml:space="preserve"> uso</w:t>
+        <w:t xml:space="preserve"> Fácil uso</w:t>
       </w:r>
     </w:p>
     <w:bookmarkEnd w:id="35"/>
@@ -29420,7 +29348,6 @@
               <w:rPr>
                 <w:b/>
               </w:rPr>
-              <w:lastRenderedPageBreak/>
               <w:t>Prioridade</w:t>
             </w:r>
             <w:r>
@@ -29625,11 +29552,11 @@
                                 <w:b w:val="0"/>
                               </w:rPr>
                               <w:object w:dxaOrig="581" w:dyaOrig="739" w14:anchorId="615CCCD8">
-                                <v:shape id="_x0000_i1263" type="#_x0000_t75" style="width:29.3pt;height:36.85pt" filled="t">
+                                <v:shape id="_x0000_i1032" type="#_x0000_t75" style="width:29.4pt;height:36.6pt" filled="t">
                                   <v:fill color2="black"/>
                                   <v:imagedata r:id="rId40" o:title="" croptop="-88f" cropbottom="-88f" cropleft="-112f" cropright="-112f"/>
                                 </v:shape>
-                                <o:OLEObject Type="Embed" ProgID="Word.Document.8" ShapeID="_x0000_i1263" DrawAspect="Content" ObjectID="_1660327105" r:id="rId41"/>
+                                <o:OLEObject Type="Embed" ProgID="Word.Document.8" ShapeID="_x0000_i1032" DrawAspect="Content" ObjectID="_1660382481" r:id="rId41"/>
                               </w:object>
                             </w:r>
                           </w:p>
@@ -29664,11 +29591,11 @@
                           <w:b w:val="0"/>
                         </w:rPr>
                         <w:object w:dxaOrig="581" w:dyaOrig="739" w14:anchorId="615CCCD8">
-                          <v:shape id="_x0000_i1263" type="#_x0000_t75" style="width:29.3pt;height:36.85pt" filled="t">
+                          <v:shape id="_x0000_i1032" type="#_x0000_t75" style="width:29.4pt;height:36.6pt" filled="t">
                             <v:fill color2="black"/>
                             <v:imagedata r:id="rId40" o:title="" croptop="-88f" cropbottom="-88f" cropleft="-112f" cropright="-112f"/>
                           </v:shape>
-                          <o:OLEObject Type="Embed" ProgID="Word.Document.8" ShapeID="_x0000_i1263" DrawAspect="Content" ObjectID="_1660327105" r:id="rId42"/>
+                          <o:OLEObject Type="Embed" ProgID="Word.Document.8" ShapeID="_x0000_i1032" DrawAspect="Content" ObjectID="_1660382481" r:id="rId42"/>
                         </w:object>
                       </w:r>
                     </w:p>
@@ -29738,7 +29665,7 @@
       </w:r>
       <w:bookmarkEnd w:id="38"/>
     </w:p>
-    <w:bookmarkEnd w:id="22"/>
+    <w:bookmarkEnd w:id="24"/>
     <w:p>
       <w:pPr>
         <w:pStyle w:val="TextoNormal"/>
@@ -30585,10 +30512,7 @@
         <w:t xml:space="preserve">Interface </w:t>
       </w:r>
       <w:r>
-        <w:t xml:space="preserve">Gerenciar </w:t>
-      </w:r>
-      <w:r>
-        <w:t>Pedidos</w:t>
+        <w:t>Gerenciar Pedidos</w:t>
       </w:r>
     </w:p>
     <w:p>
@@ -30883,19 +30807,10 @@
         <w:rPr>
           <w:szCs w:val="28"/>
         </w:rPr>
-        <w:t xml:space="preserve">Interface </w:t>
-      </w:r>
-      <w:r>
-        <w:rPr>
-          <w:szCs w:val="28"/>
-        </w:rPr>
-        <w:t>C</w:t>
-      </w:r>
-      <w:r>
-        <w:t xml:space="preserve">adastrar </w:t>
-      </w:r>
-      <w:r>
-        <w:t>Produto</w:t>
+        <w:t>Interface C</w:t>
+      </w:r>
+      <w:r>
+        <w:t>adastrar Produto</w:t>
       </w:r>
     </w:p>
     <w:p>
@@ -31015,10 +30930,7 @@
         <w:t xml:space="preserve">Interface </w:t>
       </w:r>
       <w:r>
-        <w:t xml:space="preserve">Listar </w:t>
-      </w:r>
-      <w:r>
-        <w:t>Produtos</w:t>
+        <w:t>Listar Produtos</w:t>
       </w:r>
     </w:p>
     <w:p>
@@ -31104,19 +31016,10 @@
         <w:rPr>
           <w:szCs w:val="28"/>
         </w:rPr>
-        <w:t xml:space="preserve">Interface </w:t>
-      </w:r>
-      <w:r>
-        <w:rPr>
-          <w:szCs w:val="28"/>
-        </w:rPr>
-        <w:t>C</w:t>
-      </w:r>
-      <w:r>
-        <w:t xml:space="preserve">adastrar </w:t>
-      </w:r>
-      <w:r>
-        <w:t>Pedido</w:t>
+        <w:t>Interface C</w:t>
+      </w:r>
+      <w:r>
+        <w:t>adastrar Pedido</w:t>
       </w:r>
     </w:p>
     <w:p>
@@ -31233,13 +31136,7 @@
           <w:szCs w:val="28"/>
         </w:rPr>
         <w:lastRenderedPageBreak/>
-        <w:t xml:space="preserve">Interface </w:t>
-      </w:r>
-      <w:r>
-        <w:rPr>
-          <w:szCs w:val="28"/>
-        </w:rPr>
-        <w:t>Listar Pedidos</w:t>
+        <w:t>Interface Listar Pedidos</w:t>
       </w:r>
     </w:p>
     <w:p>

</xml_diff>

<commit_message>
Acertos Documento de Requisitos
</commit_message>
<xml_diff>
--- a/Requisitos/Documento de Requisitos.docx
+++ b/Requisitos/Documento de Requisitos.docx
@@ -91,7 +91,14 @@
                             </w:r>
                             <w:r>
                               <w:br/>
-                              <w:t>Paluto Móveis</w:t>
+                            </w:r>
+                            <w:proofErr w:type="spellStart"/>
+                            <w:r>
+                              <w:t>Paluto</w:t>
+                            </w:r>
+                            <w:proofErr w:type="spellEnd"/>
+                            <w:r>
+                              <w:t xml:space="preserve"> Móveis</w:t>
                             </w:r>
                           </w:p>
                           <w:p>
@@ -99,7 +106,15 @@
                               <w:pStyle w:val="Verso"/>
                             </w:pPr>
                             <w:r>
-                              <w:t>Versão 1.0 - Agosto de 2020</w:t>
+                              <w:t xml:space="preserve">Versão 1.0 - </w:t>
+                            </w:r>
+                            <w:proofErr w:type="gramStart"/>
+                            <w:r>
+                              <w:t>Agosto</w:t>
+                            </w:r>
+                            <w:proofErr w:type="gramEnd"/>
+                            <w:r>
+                              <w:t xml:space="preserve"> de 2020</w:t>
                             </w:r>
                           </w:p>
                         </w:txbxContent>
@@ -137,7 +152,14 @@
                       </w:r>
                       <w:r>
                         <w:br/>
-                        <w:t>Paluto Móveis</w:t>
+                      </w:r>
+                      <w:proofErr w:type="spellStart"/>
+                      <w:r>
+                        <w:t>Paluto</w:t>
+                      </w:r>
+                      <w:proofErr w:type="spellEnd"/>
+                      <w:r>
+                        <w:t xml:space="preserve"> Móveis</w:t>
                       </w:r>
                     </w:p>
                     <w:p>
@@ -145,7 +167,15 @@
                         <w:pStyle w:val="Verso"/>
                       </w:pPr>
                       <w:r>
-                        <w:t>Versão 1.0 - Agosto de 2020</w:t>
+                        <w:t xml:space="preserve">Versão 1.0 - </w:t>
+                      </w:r>
+                      <w:proofErr w:type="gramStart"/>
+                      <w:r>
+                        <w:t>Agosto</w:t>
+                      </w:r>
+                      <w:proofErr w:type="gramEnd"/>
+                      <w:r>
+                        <w:t xml:space="preserve"> de 2020</w:t>
                       </w:r>
                     </w:p>
                   </w:txbxContent>
@@ -228,7 +258,15 @@
         <w:t>a</w:t>
       </w:r>
       <w:r>
-        <w:t xml:space="preserve"> empresa Paluto Móveis</w:t>
+        <w:t xml:space="preserve"> empresa </w:t>
+      </w:r>
+      <w:proofErr w:type="spellStart"/>
+      <w:r>
+        <w:t>Paluto</w:t>
+      </w:r>
+      <w:proofErr w:type="spellEnd"/>
+      <w:r>
+        <w:t xml:space="preserve"> Móveis</w:t>
       </w:r>
       <w:r>
         <w:t>.</w:t>
@@ -2088,8 +2126,13 @@
       <w:r>
         <w:t xml:space="preserve">Este documento especifica o sistema </w:t>
       </w:r>
-      <w:r>
-        <w:t>Paluto Móveis</w:t>
+      <w:proofErr w:type="spellStart"/>
+      <w:r>
+        <w:t>Paluto</w:t>
+      </w:r>
+      <w:proofErr w:type="spellEnd"/>
+      <w:r>
+        <w:t xml:space="preserve"> Móveis</w:t>
       </w:r>
       <w:r>
         <w:t>,</w:t>
@@ -2110,7 +2153,15 @@
         <w:t>age</w:t>
       </w:r>
       <w:r>
-        <w:t xml:space="preserve"> para sanar problemas atuais devido a pandemia do Coronavírus e posteriormente a essa resolução, o sistema sofreria um upgrade de funcionalidades com a implementação de um e-commerce em um sistema já preparado e apropriado para tal evolução. Por início esse sistema tem a finalidade de prover mecanismos de avaliação e auxílio por parte do professor da disciplina de Engenharia de Software, para possíveis mudanças</w:t>
+        <w:t xml:space="preserve"> para sanar problemas atuais devido a pandemia do </w:t>
+      </w:r>
+      <w:proofErr w:type="spellStart"/>
+      <w:r>
+        <w:t>Coronavírus</w:t>
+      </w:r>
+      <w:proofErr w:type="spellEnd"/>
+      <w:r>
+        <w:t xml:space="preserve"> e posteriormente a essa resolução, o sistema sofreria um upgrade de funcionalidades com a implementação de um e-commerce em um sistema já preparado e apropriado para tal evolução. Por início esse sistema tem a finalidade de prover mecanismos de avaliação e auxílio por parte do professor da disciplina de Engenharia de Software, para possíveis mudanças</w:t>
       </w:r>
       <w:r>
         <w:t xml:space="preserve"> e aperfeiçoamentos do sistema</w:t>
@@ -2145,8 +2196,13 @@
       <w:r>
         <w:t xml:space="preserve">Esta introdução fornece as informações necessárias para fazer um bom uso deste documento, explicitando seus objetivos e as convenções que foram adotadas no texto, além de conter uma lista de referências para outros documentos relacionados. As demais seções apresentam a especificação do sistema </w:t>
       </w:r>
-      <w:r>
-        <w:t>Paluto Móveis</w:t>
+      <w:proofErr w:type="spellStart"/>
+      <w:r>
+        <w:t>Paluto</w:t>
+      </w:r>
+      <w:proofErr w:type="spellEnd"/>
+      <w:r>
+        <w:t xml:space="preserve"> Móveis</w:t>
       </w:r>
       <w:r>
         <w:t xml:space="preserve"> e estão organizadas como descrito abaixo.</w:t>
@@ -2296,11 +2352,19 @@
           <w:u w:val="single"/>
         </w:rPr>
       </w:pPr>
+      <w:proofErr w:type="spellStart"/>
       <w:r>
         <w:rPr>
           <w:rStyle w:val="st"/>
         </w:rPr>
-        <w:t>Paluto Móveis – Nome da empresa e do sistema.</w:t>
+        <w:t>Paluto</w:t>
+      </w:r>
+      <w:proofErr w:type="spellEnd"/>
+      <w:r>
+        <w:rPr>
+          <w:rStyle w:val="st"/>
+        </w:rPr>
+        <w:t xml:space="preserve"> Móveis – Nome da empresa e do sistema.</w:t>
       </w:r>
     </w:p>
     <w:p>
@@ -2844,11 +2908,11 @@
                                   <v:path o:extrusionok="f" gradientshapeok="t" o:connecttype="rect"/>
                                   <o:lock v:ext="edit" aspectratio="t"/>
                                 </v:shapetype>
-                                <v:shape id="_x0000_i1026" type="#_x0000_t75" style="width:29.4pt;height:36.6pt" filled="t">
+                                <v:shape id="_x0000_i1026" type="#_x0000_t75" style="width:29.25pt;height:36.75pt" filled="t">
                                   <v:fill color2="black"/>
                                   <v:imagedata r:id="rId18" o:title="" croptop="-88f" cropbottom="-88f" cropleft="-112f" cropright="-112f"/>
                                 </v:shape>
-                                <o:OLEObject Type="Embed" ProgID="Word.Document.8" ShapeID="_x0000_i1026" DrawAspect="Content" ObjectID="_1660382478" r:id="rId19"/>
+                                <o:OLEObject Type="Embed" ProgID="Word.Document.8" ShapeID="_x0000_i1026" DrawAspect="Content" ObjectID="_1660385191" r:id="rId19"/>
                               </w:object>
                             </w:r>
                           </w:p>
@@ -2883,11 +2947,11 @@
                           <w:b w:val="0"/>
                         </w:rPr>
                         <w:object w:dxaOrig="581" w:dyaOrig="739" w14:anchorId="59BB5D1C">
-                          <v:shape id="_x0000_i1026" type="#_x0000_t75" style="width:29.4pt;height:36.6pt" filled="t">
+                          <v:shape id="_x0000_i1026" type="#_x0000_t75" style="width:29.25pt;height:36.75pt" filled="t">
                             <v:fill color2="black"/>
                             <v:imagedata r:id="rId18" o:title="" croptop="-88f" cropbottom="-88f" cropleft="-112f" cropright="-112f"/>
                           </v:shape>
-                          <o:OLEObject Type="Embed" ProgID="Word.Document.8" ShapeID="_x0000_i1026" DrawAspect="Content" ObjectID="_1660382478" r:id="rId20"/>
+                          <o:OLEObject Type="Embed" ProgID="Word.Document.8" ShapeID="_x0000_i1026" DrawAspect="Content" ObjectID="_1660385191" r:id="rId20"/>
                         </w:object>
                       </w:r>
                     </w:p>
@@ -2936,8 +3000,13 @@
       <w:r>
         <w:t xml:space="preserve">, controle de estoque e controle financeiro da empresa </w:t>
       </w:r>
-      <w:r>
-        <w:t>Paluto Móvei</w:t>
+      <w:proofErr w:type="spellStart"/>
+      <w:r>
+        <w:t>Paluto</w:t>
+      </w:r>
+      <w:proofErr w:type="spellEnd"/>
+      <w:r>
+        <w:t xml:space="preserve"> Móvei</w:t>
       </w:r>
       <w:r>
         <w:t>s. O sistema contará</w:t>
@@ -2979,8 +3048,13 @@
       <w:r>
         <w:t xml:space="preserve">O sistema </w:t>
       </w:r>
-      <w:r>
-        <w:t>Paluto Móveis</w:t>
+      <w:proofErr w:type="spellStart"/>
+      <w:r>
+        <w:t>Paluto</w:t>
+      </w:r>
+      <w:proofErr w:type="spellEnd"/>
+      <w:r>
+        <w:t xml:space="preserve"> Móveis</w:t>
       </w:r>
       <w:r>
         <w:t xml:space="preserve"> é independente, ou seja, não interage com outros sistemas. Ele controlará</w:t>
@@ -3025,7 +3099,15 @@
         <w:t>produtos</w:t>
       </w:r>
       <w:r>
-        <w:t xml:space="preserve"> e também poder fazer a gerencia de pedidos.</w:t>
+        <w:t xml:space="preserve"> e também poder fazer a </w:t>
+      </w:r>
+      <w:proofErr w:type="gramStart"/>
+      <w:r>
+        <w:t>gerencia</w:t>
+      </w:r>
+      <w:proofErr w:type="gramEnd"/>
+      <w:r>
+        <w:t xml:space="preserve"> de pedidos.</w:t>
       </w:r>
     </w:p>
     <w:p>
@@ -3071,12 +3153,21 @@
         </w:rPr>
         <w:t xml:space="preserve"> apenas um usuário no sistema </w:t>
       </w:r>
+      <w:proofErr w:type="spellStart"/>
       <w:r>
         <w:rPr>
           <w:rFonts w:ascii="Times New Roman" w:hAnsi="Times New Roman" w:cs="Times New Roman"/>
           <w:b w:val="0"/>
         </w:rPr>
-        <w:t>Paluto Móveis</w:t>
+        <w:t>Paluto</w:t>
+      </w:r>
+      <w:proofErr w:type="spellEnd"/>
+      <w:r>
+        <w:rPr>
+          <w:rFonts w:ascii="Times New Roman" w:hAnsi="Times New Roman" w:cs="Times New Roman"/>
+          <w:b w:val="0"/>
+        </w:rPr>
+        <w:t xml:space="preserve"> Móveis</w:t>
       </w:r>
       <w:r>
         <w:rPr>
@@ -3458,11 +3549,11 @@
                                 <w:b w:val="0"/>
                               </w:rPr>
                               <w:object w:dxaOrig="581" w:dyaOrig="739" w14:anchorId="26BC985F">
-                                <v:shape id="_x0000_i1028" type="#_x0000_t75" style="width:29.4pt;height:36.6pt" filled="t">
+                                <v:shape id="_x0000_i1028" type="#_x0000_t75" style="width:29.25pt;height:36.75pt" filled="t">
                                   <v:fill color2="black"/>
                                   <v:imagedata r:id="rId28" o:title="" croptop="-88f" cropbottom="-88f" cropleft="-112f" cropright="-112f"/>
                                 </v:shape>
-                                <o:OLEObject Type="Embed" ProgID="Word.Document.8" ShapeID="_x0000_i1028" DrawAspect="Content" ObjectID="_1660382479" r:id="rId29"/>
+                                <o:OLEObject Type="Embed" ProgID="Word.Document.8" ShapeID="_x0000_i1028" DrawAspect="Content" ObjectID="_1660385192" r:id="rId29"/>
                               </w:object>
                             </w:r>
                           </w:p>
@@ -3497,11 +3588,11 @@
                           <w:b w:val="0"/>
                         </w:rPr>
                         <w:object w:dxaOrig="581" w:dyaOrig="739" w14:anchorId="26BC985F">
-                          <v:shape id="_x0000_i1028" type="#_x0000_t75" style="width:29.4pt;height:36.6pt" filled="t">
+                          <v:shape id="_x0000_i1028" type="#_x0000_t75" style="width:29.25pt;height:36.75pt" filled="t">
                             <v:fill color2="black"/>
                             <v:imagedata r:id="rId28" o:title="" croptop="-88f" cropbottom="-88f" cropleft="-112f" cropright="-112f"/>
                           </v:shape>
-                          <o:OLEObject Type="Embed" ProgID="Word.Document.8" ShapeID="_x0000_i1028" DrawAspect="Content" ObjectID="_1660382479" r:id="rId30"/>
+                          <o:OLEObject Type="Embed" ProgID="Word.Document.8" ShapeID="_x0000_i1028" DrawAspect="Content" ObjectID="_1660385192" r:id="rId30"/>
                         </w:object>
                       </w:r>
                     </w:p>
@@ -3733,6 +3824,7 @@
                 <w:lang w:eastAsia="pt-BR"/>
               </w:rPr>
             </w:pPr>
+            <w:proofErr w:type="gramStart"/>
             <w:r>
               <w:rPr>
                 <w:lang w:eastAsia="pt-BR"/>
@@ -3745,6 +3837,7 @@
               </w:rPr>
               <w:t>x</w:t>
             </w:r>
+            <w:proofErr w:type="gramEnd"/>
             <w:r>
               <w:rPr>
                 <w:lang w:eastAsia="pt-BR"/>
@@ -3925,7 +4018,21 @@
               <w:rPr>
                 <w:lang w:eastAsia="pt-BR"/>
               </w:rPr>
-              <w:t>Sistema Paluto Móveis</w:t>
+              <w:t xml:space="preserve">Sistema </w:t>
+            </w:r>
+            <w:proofErr w:type="spellStart"/>
+            <w:r>
+              <w:rPr>
+                <w:lang w:eastAsia="pt-BR"/>
+              </w:rPr>
+              <w:t>Paluto</w:t>
+            </w:r>
+            <w:proofErr w:type="spellEnd"/>
+            <w:r>
+              <w:rPr>
+                <w:lang w:eastAsia="pt-BR"/>
+              </w:rPr>
+              <w:t xml:space="preserve"> Móveis</w:t>
             </w:r>
             <w:r>
               <w:rPr>
@@ -5234,6 +5341,7 @@
                 <w:lang w:eastAsia="pt-BR"/>
               </w:rPr>
             </w:pPr>
+            <w:proofErr w:type="gramStart"/>
             <w:r>
               <w:rPr>
                 <w:lang w:eastAsia="pt-BR"/>
@@ -5246,6 +5354,7 @@
               </w:rPr>
               <w:t>x</w:t>
             </w:r>
+            <w:proofErr w:type="gramEnd"/>
             <w:r>
               <w:rPr>
                 <w:lang w:eastAsia="pt-BR"/>
@@ -6923,6 +7032,7 @@
                 <w:lang w:eastAsia="pt-BR"/>
               </w:rPr>
             </w:pPr>
+            <w:proofErr w:type="gramStart"/>
             <w:r>
               <w:rPr>
                 <w:lang w:eastAsia="pt-BR"/>
@@ -6935,6 +7045,7 @@
               </w:rPr>
               <w:t>x</w:t>
             </w:r>
+            <w:proofErr w:type="gramEnd"/>
             <w:r>
               <w:rPr>
                 <w:lang w:eastAsia="pt-BR"/>
@@ -8536,11 +8647,19 @@
                 <w:lang w:eastAsia="pt-BR"/>
               </w:rPr>
             </w:pPr>
-            <w:r>
-              <w:rPr>
-                <w:lang w:eastAsia="pt-BR"/>
-              </w:rPr>
-              <w:t xml:space="preserve">(  )  Essencial                ( </w:t>
+            <w:proofErr w:type="gramStart"/>
+            <w:r>
+              <w:rPr>
+                <w:lang w:eastAsia="pt-BR"/>
+              </w:rPr>
+              <w:t>(  )</w:t>
+            </w:r>
+            <w:proofErr w:type="gramEnd"/>
+            <w:r>
+              <w:rPr>
+                <w:lang w:eastAsia="pt-BR"/>
+              </w:rPr>
+              <w:t xml:space="preserve">  Essencial                ( </w:t>
             </w:r>
             <w:r>
               <w:rPr>
@@ -10299,6 +10418,7 @@
                 <w:lang w:eastAsia="pt-BR"/>
               </w:rPr>
             </w:pPr>
+            <w:proofErr w:type="gramStart"/>
             <w:r>
               <w:rPr>
                 <w:lang w:eastAsia="pt-BR"/>
@@ -10311,6 +10431,7 @@
               </w:rPr>
               <w:t>x</w:t>
             </w:r>
+            <w:proofErr w:type="gramEnd"/>
             <w:r>
               <w:rPr>
                 <w:lang w:eastAsia="pt-BR"/>
@@ -12088,6 +12209,7 @@
                 <w:lang w:eastAsia="pt-BR"/>
               </w:rPr>
             </w:pPr>
+            <w:proofErr w:type="gramStart"/>
             <w:r>
               <w:rPr>
                 <w:lang w:eastAsia="pt-BR"/>
@@ -12100,6 +12222,7 @@
               </w:rPr>
               <w:t>x</w:t>
             </w:r>
+            <w:proofErr w:type="gramEnd"/>
             <w:r>
               <w:rPr>
                 <w:lang w:eastAsia="pt-BR"/>
@@ -13859,6 +13982,7 @@
                 <w:lang w:eastAsia="pt-BR"/>
               </w:rPr>
             </w:pPr>
+            <w:proofErr w:type="gramStart"/>
             <w:r>
               <w:rPr>
                 <w:lang w:eastAsia="pt-BR"/>
@@ -13871,6 +13995,7 @@
               </w:rPr>
               <w:t>x</w:t>
             </w:r>
+            <w:proofErr w:type="gramEnd"/>
             <w:r>
               <w:rPr>
                 <w:lang w:eastAsia="pt-BR"/>
@@ -15560,6 +15685,7 @@
                 <w:lang w:eastAsia="pt-BR"/>
               </w:rPr>
             </w:pPr>
+            <w:proofErr w:type="gramStart"/>
             <w:r>
               <w:rPr>
                 <w:lang w:eastAsia="pt-BR"/>
@@ -15572,6 +15698,7 @@
               </w:rPr>
               <w:t>x</w:t>
             </w:r>
+            <w:proofErr w:type="gramEnd"/>
             <w:r>
               <w:rPr>
                 <w:lang w:eastAsia="pt-BR"/>
@@ -17199,11 +17326,19 @@
                 <w:lang w:eastAsia="pt-BR"/>
               </w:rPr>
             </w:pPr>
-            <w:r>
-              <w:rPr>
-                <w:lang w:eastAsia="pt-BR"/>
-              </w:rPr>
-              <w:t xml:space="preserve">(  ) </w:t>
+            <w:proofErr w:type="gramStart"/>
+            <w:r>
+              <w:rPr>
+                <w:lang w:eastAsia="pt-BR"/>
+              </w:rPr>
+              <w:t>(  )</w:t>
+            </w:r>
+            <w:proofErr w:type="gramEnd"/>
+            <w:r>
+              <w:rPr>
+                <w:lang w:eastAsia="pt-BR"/>
+              </w:rPr>
+              <w:t xml:space="preserve"> </w:t>
             </w:r>
             <w:r>
               <w:rPr>
@@ -18891,6 +19026,7 @@
                 <w:lang w:eastAsia="pt-BR"/>
               </w:rPr>
             </w:pPr>
+            <w:proofErr w:type="gramStart"/>
             <w:r>
               <w:rPr>
                 <w:lang w:eastAsia="pt-BR"/>
@@ -18903,6 +19039,7 @@
               </w:rPr>
               <w:t>x</w:t>
             </w:r>
+            <w:proofErr w:type="gramEnd"/>
             <w:r>
               <w:rPr>
                 <w:lang w:eastAsia="pt-BR"/>
@@ -20519,6 +20656,7 @@
                 <w:lang w:eastAsia="pt-BR"/>
               </w:rPr>
             </w:pPr>
+            <w:proofErr w:type="gramStart"/>
             <w:r>
               <w:rPr>
                 <w:lang w:eastAsia="pt-BR"/>
@@ -20531,6 +20669,7 @@
               </w:rPr>
               <w:t>x</w:t>
             </w:r>
+            <w:proofErr w:type="gramEnd"/>
             <w:r>
               <w:rPr>
                 <w:lang w:eastAsia="pt-BR"/>
@@ -22289,6 +22428,7 @@
                 <w:lang w:eastAsia="pt-BR"/>
               </w:rPr>
             </w:pPr>
+            <w:proofErr w:type="gramStart"/>
             <w:r>
               <w:rPr>
                 <w:lang w:eastAsia="pt-BR"/>
@@ -22301,6 +22441,7 @@
               </w:rPr>
               <w:t>x</w:t>
             </w:r>
+            <w:proofErr w:type="gramEnd"/>
             <w:r>
               <w:rPr>
                 <w:lang w:eastAsia="pt-BR"/>
@@ -23987,6 +24128,7 @@
                 <w:lang w:eastAsia="pt-BR"/>
               </w:rPr>
             </w:pPr>
+            <w:proofErr w:type="gramStart"/>
             <w:r>
               <w:rPr>
                 <w:lang w:eastAsia="pt-BR"/>
@@ -23999,6 +24141,7 @@
               </w:rPr>
               <w:t>x</w:t>
             </w:r>
+            <w:proofErr w:type="gramEnd"/>
             <w:r>
               <w:rPr>
                 <w:lang w:eastAsia="pt-BR"/>
@@ -25539,6 +25682,7 @@
                 <w:lang w:eastAsia="pt-BR"/>
               </w:rPr>
             </w:pPr>
+            <w:proofErr w:type="gramStart"/>
             <w:r>
               <w:rPr>
                 <w:lang w:eastAsia="pt-BR"/>
@@ -25551,6 +25695,7 @@
               </w:rPr>
               <w:t>x</w:t>
             </w:r>
+            <w:proofErr w:type="gramEnd"/>
             <w:r>
               <w:rPr>
                 <w:lang w:eastAsia="pt-BR"/>
@@ -27134,6 +27279,7 @@
                 <w:lang w:eastAsia="pt-BR"/>
               </w:rPr>
             </w:pPr>
+            <w:proofErr w:type="gramStart"/>
             <w:r>
               <w:rPr>
                 <w:lang w:eastAsia="pt-BR"/>
@@ -27146,6 +27292,7 @@
               </w:rPr>
               <w:t>x</w:t>
             </w:r>
+            <w:proofErr w:type="gramEnd"/>
             <w:r>
               <w:rPr>
                 <w:lang w:eastAsia="pt-BR"/>
@@ -28599,11 +28746,11 @@
                                 <w:b w:val="0"/>
                               </w:rPr>
                               <w:object w:dxaOrig="581" w:dyaOrig="739" w14:anchorId="69E06A59">
-                                <v:shape id="_x0000_i1030" type="#_x0000_t75" style="width:29.4pt;height:36.6pt" filled="t">
+                                <v:shape id="_x0000_i1030" type="#_x0000_t75" style="width:29.25pt;height:36.75pt" filled="t">
                                   <v:fill color2="black"/>
                                   <v:imagedata r:id="rId31" o:title="" croptop="-88f" cropbottom="-88f" cropleft="-112f" cropright="-112f"/>
                                 </v:shape>
-                                <o:OLEObject Type="Embed" ProgID="Word.Document.8" ShapeID="_x0000_i1030" DrawAspect="Content" ObjectID="_1660382480" r:id="rId32"/>
+                                <o:OLEObject Type="Embed" ProgID="Word.Document.8" ShapeID="_x0000_i1030" DrawAspect="Content" ObjectID="_1660385193" r:id="rId32"/>
                               </w:object>
                             </w:r>
                           </w:p>
@@ -28638,11 +28785,11 @@
                           <w:b w:val="0"/>
                         </w:rPr>
                         <w:object w:dxaOrig="581" w:dyaOrig="739" w14:anchorId="69E06A59">
-                          <v:shape id="_x0000_i1030" type="#_x0000_t75" style="width:29.4pt;height:36.6pt" filled="t">
+                          <v:shape id="_x0000_i1030" type="#_x0000_t75" style="width:29.25pt;height:36.75pt" filled="t">
                             <v:fill color2="black"/>
                             <v:imagedata r:id="rId31" o:title="" croptop="-88f" cropbottom="-88f" cropleft="-112f" cropright="-112f"/>
                           </v:shape>
-                          <o:OLEObject Type="Embed" ProgID="Word.Document.8" ShapeID="_x0000_i1030" DrawAspect="Content" ObjectID="_1660382480" r:id="rId33"/>
+                          <o:OLEObject Type="Embed" ProgID="Word.Document.8" ShapeID="_x0000_i1030" DrawAspect="Content" ObjectID="_1660385193" r:id="rId33"/>
                         </w:object>
                       </w:r>
                     </w:p>
@@ -28894,7 +29041,16 @@
         <w:t>]</w:t>
       </w:r>
       <w:r>
-        <w:t xml:space="preserve"> Fácil uso</w:t>
+        <w:t xml:space="preserve"> Fácil </w:t>
+      </w:r>
+      <w:r>
+        <w:t>U</w:t>
+      </w:r>
+      <w:r>
+        <w:t>s</w:t>
+      </w:r>
+      <w:r>
+        <w:t>abilidade</w:t>
       </w:r>
     </w:p>
     <w:bookmarkEnd w:id="35"/>
@@ -29077,9 +29233,6 @@
       </w:r>
       <w:r>
         <w:t>pedido</w:t>
-      </w:r>
-      <w:r>
-        <w:t>.</w:t>
       </w:r>
     </w:p>
     <w:p>
@@ -29552,11 +29705,11 @@
                                 <w:b w:val="0"/>
                               </w:rPr>
                               <w:object w:dxaOrig="581" w:dyaOrig="739" w14:anchorId="615CCCD8">
-                                <v:shape id="_x0000_i1032" type="#_x0000_t75" style="width:29.4pt;height:36.6pt" filled="t">
+                                <v:shape id="_x0000_i1032" type="#_x0000_t75" style="width:29.25pt;height:36.75pt" filled="t">
                                   <v:fill color2="black"/>
                                   <v:imagedata r:id="rId40" o:title="" croptop="-88f" cropbottom="-88f" cropleft="-112f" cropright="-112f"/>
                                 </v:shape>
-                                <o:OLEObject Type="Embed" ProgID="Word.Document.8" ShapeID="_x0000_i1032" DrawAspect="Content" ObjectID="_1660382481" r:id="rId41"/>
+                                <o:OLEObject Type="Embed" ProgID="Word.Document.8" ShapeID="_x0000_i1032" DrawAspect="Content" ObjectID="_1660385194" r:id="rId41"/>
                               </w:object>
                             </w:r>
                           </w:p>
@@ -29591,11 +29744,11 @@
                           <w:b w:val="0"/>
                         </w:rPr>
                         <w:object w:dxaOrig="581" w:dyaOrig="739" w14:anchorId="615CCCD8">
-                          <v:shape id="_x0000_i1032" type="#_x0000_t75" style="width:29.4pt;height:36.6pt" filled="t">
+                          <v:shape id="_x0000_i1032" type="#_x0000_t75" style="width:29.25pt;height:36.75pt" filled="t">
                             <v:fill color2="black"/>
                             <v:imagedata r:id="rId40" o:title="" croptop="-88f" cropbottom="-88f" cropleft="-112f" cropright="-112f"/>
                           </v:shape>
-                          <o:OLEObject Type="Embed" ProgID="Word.Document.8" ShapeID="_x0000_i1032" DrawAspect="Content" ObjectID="_1660382481" r:id="rId42"/>
+                          <o:OLEObject Type="Embed" ProgID="Word.Document.8" ShapeID="_x0000_i1032" DrawAspect="Content" ObjectID="_1660385194" r:id="rId42"/>
                         </w:object>
                       </w:r>
                     </w:p>

</xml_diff>